<commit_message>
Added my progress update
</commit_message>
<xml_diff>
--- a/team_documents/Progress Report.docx
+++ b/team_documents/Progress Report.docx
@@ -7,179 +7,221 @@
         <w:pStyle w:val="Title"/>
       </w:pPr>
       <w:r>
-        <w:t xml:space="preserve">Project Med-Tracker – </w:t>
-      </w:r>
-      <w:r>
-        <w:t>Progress Report</w:t>
-      </w:r>
-    </w:p>
-    <w:p>
+        <w:t>Project Med-Tracker – Progress Report</w:t>
+      </w:r>
+    </w:p>
+    <w:p/>
+    <w:p>
+      <w:r>
+        <w:t xml:space="preserve">             Required Features</w:t>
+      </w:r>
+    </w:p>
+    <w:p>
+      <w:pPr>
+        <w:pStyle w:val="ListParagraph"/>
+        <w:numPr>
+          <w:ilvl w:val="0"/>
+          <w:numId w:val="1"/>
+        </w:numPr>
+      </w:pPr>
+      <w:r>
+        <w:t>History tracking and saving.</w:t>
+      </w:r>
+    </w:p>
+    <w:p>
+      <w:pPr>
+        <w:pStyle w:val="ListParagraph"/>
+        <w:numPr>
+          <w:ilvl w:val="0"/>
+          <w:numId w:val="1"/>
+        </w:numPr>
+      </w:pPr>
+      <w:r>
+        <w:t>Refill notification requires time counting.</w:t>
+      </w:r>
+    </w:p>
+    <w:p>
+      <w:pPr>
+        <w:pStyle w:val="ListParagraph"/>
+        <w:numPr>
+          <w:ilvl w:val="0"/>
+          <w:numId w:val="1"/>
+        </w:numPr>
+      </w:pPr>
+      <w:r>
+        <w:t xml:space="preserve">User authentication and data encryption, / </w:t>
+      </w:r>
+      <w:r>
+        <w:t>Locking/password access</w:t>
+      </w:r>
+      <w:r>
+        <w:t>.</w:t>
+      </w:r>
+    </w:p>
+    <w:p>
+      <w:pPr>
+        <w:pStyle w:val="ListParagraph"/>
+      </w:pPr>
+    </w:p>
+    <w:p>
+      <w:pPr>
+        <w:pStyle w:val="ListParagraph"/>
+      </w:pPr>
+      <w:r>
+        <w:t>Stretch Goals:</w:t>
+      </w:r>
+    </w:p>
+    <w:p>
+      <w:pPr>
+        <w:pStyle w:val="ListParagraph"/>
+        <w:numPr>
+          <w:ilvl w:val="0"/>
+          <w:numId w:val="1"/>
+        </w:numPr>
+      </w:pPr>
+      <w:r>
+        <w:t>Cloud Storage</w:t>
+      </w:r>
+    </w:p>
+    <w:p>
+      <w:pPr>
+        <w:pStyle w:val="ListParagraph"/>
+        <w:numPr>
+          <w:ilvl w:val="0"/>
+          <w:numId w:val="1"/>
+        </w:numPr>
+      </w:pPr>
+      <w:r>
+        <w:t>The ability to take/store pictures</w:t>
+      </w:r>
+      <w:r>
+        <w:t>.</w:t>
+      </w:r>
+    </w:p>
+    <w:p/>
+    <w:p/>
+    <w:p>
+      <w:pPr>
+        <w:pStyle w:val="Heading2"/>
+      </w:pPr>
+      <w:r>
+        <w:t>Required Features Risks</w:t>
+      </w:r>
+    </w:p>
+    <w:p>
+      <w:r>
+        <w:t>Plan for Mitigation:</w:t>
+      </w:r>
+    </w:p>
+    <w:p>
+      <w:pPr>
+        <w:pStyle w:val="ListParagraph"/>
+        <w:numPr>
+          <w:ilvl w:val="0"/>
+          <w:numId w:val="5"/>
+        </w:numPr>
+      </w:pPr>
+      <w:r>
+        <w:t>History tracking and saving</w:t>
+      </w:r>
+      <w:r>
+        <w:t>.</w:t>
+      </w:r>
+    </w:p>
+    <w:p>
+      <w:pPr>
+        <w:pStyle w:val="ListParagraph"/>
+        <w:numPr>
+          <w:ilvl w:val="1"/>
+          <w:numId w:val="5"/>
+        </w:numPr>
+      </w:pPr>
+      <w:r>
+        <w:t>Owner: Alice</w:t>
+      </w:r>
+    </w:p>
+    <w:p>
+      <w:pPr>
+        <w:pStyle w:val="ListParagraph"/>
+        <w:numPr>
+          <w:ilvl w:val="1"/>
+          <w:numId w:val="5"/>
+        </w:numPr>
+      </w:pPr>
+      <w:r>
+        <w:t xml:space="preserve">Plan/Goals: Research how-to and example code. Writ a working solution from research and present to the team.  </w:t>
+      </w:r>
+    </w:p>
+    <w:p>
+      <w:pPr>
+        <w:pStyle w:val="ListParagraph"/>
+        <w:numPr>
+          <w:ilvl w:val="2"/>
+          <w:numId w:val="5"/>
+        </w:numPr>
+      </w:pPr>
+      <w:r>
+        <w:t>Dates: Week 7 preliminary update</w:t>
+      </w:r>
+    </w:p>
+    <w:p>
+      <w:pPr>
+        <w:pStyle w:val="ListParagraph"/>
+        <w:numPr>
+          <w:ilvl w:val="2"/>
+          <w:numId w:val="5"/>
+        </w:numPr>
+      </w:pPr>
+      <w:r>
+        <w:t>Update with problems/need help Week 6</w:t>
+      </w:r>
+    </w:p>
+    <w:p>
+      <w:pPr>
+        <w:ind w:left="720"/>
+      </w:pPr>
+      <w:r>
+        <w:t>Progress Update</w:t>
+      </w:r>
+      <w:r>
+        <w:t xml:space="preserve"> - 5/31/19</w:t>
+      </w:r>
+      <w:r>
+        <w:t>:</w:t>
+      </w:r>
+    </w:p>
+    <w:p>
+      <w:pPr>
+        <w:ind w:left="720"/>
+      </w:pPr>
+      <w:r>
+        <w:tab/>
+        <w:t>I have the basic page structure in place. I am starting research on what type of data storage to use</w:t>
+      </w:r>
+      <w:r>
+        <w:t xml:space="preserve"> and the best way to implement</w:t>
+      </w:r>
+      <w:r>
+        <w:t xml:space="preserve">. I plan to use the </w:t>
+      </w:r>
+      <w:proofErr w:type="spellStart"/>
+      <w:r>
+        <w:t>ListView</w:t>
+      </w:r>
+      <w:proofErr w:type="spellEnd"/>
+      <w:r>
+        <w:t xml:space="preserve"> to display the data.</w:t>
+      </w:r>
+      <w:r>
+        <w:t xml:space="preserve"> </w:t>
+      </w:r>
+      <w:r>
+        <w:t>I</w:t>
+      </w:r>
       <w:bookmarkStart w:id="0" w:name="_GoBack"/>
       <w:bookmarkEnd w:id="0"/>
-    </w:p>
-    <w:p>
-      <w:r>
-        <w:t xml:space="preserve">             Required Features</w:t>
-      </w:r>
-    </w:p>
-    <w:p>
-      <w:pPr>
-        <w:pStyle w:val="ListParagraph"/>
-        <w:numPr>
-          <w:ilvl w:val="0"/>
-          <w:numId w:val="1"/>
-        </w:numPr>
-      </w:pPr>
-      <w:r>
-        <w:t>History tracking and saving.</w:t>
-      </w:r>
-    </w:p>
-    <w:p>
-      <w:pPr>
-        <w:pStyle w:val="ListParagraph"/>
-        <w:numPr>
-          <w:ilvl w:val="0"/>
-          <w:numId w:val="1"/>
-        </w:numPr>
-      </w:pPr>
-      <w:r>
-        <w:t>Refill notification requires time counting.</w:t>
-      </w:r>
-    </w:p>
-    <w:p>
-      <w:pPr>
-        <w:pStyle w:val="ListParagraph"/>
-        <w:numPr>
-          <w:ilvl w:val="0"/>
-          <w:numId w:val="1"/>
-        </w:numPr>
-      </w:pPr>
-      <w:r>
-        <w:t xml:space="preserve">User authentication and data encryption, / </w:t>
-      </w:r>
-      <w:r>
-        <w:t>Locking/password access</w:t>
-      </w:r>
-      <w:r>
-        <w:t>.</w:t>
-      </w:r>
-    </w:p>
-    <w:p>
-      <w:pPr>
-        <w:pStyle w:val="ListParagraph"/>
-      </w:pPr>
-    </w:p>
-    <w:p>
-      <w:pPr>
-        <w:pStyle w:val="ListParagraph"/>
-      </w:pPr>
-      <w:r>
-        <w:t>Stretch Goals:</w:t>
-      </w:r>
-    </w:p>
-    <w:p>
-      <w:pPr>
-        <w:pStyle w:val="ListParagraph"/>
-        <w:numPr>
-          <w:ilvl w:val="0"/>
-          <w:numId w:val="1"/>
-        </w:numPr>
-      </w:pPr>
-      <w:r>
-        <w:t>Cloud Storage</w:t>
-      </w:r>
-    </w:p>
-    <w:p>
-      <w:pPr>
-        <w:pStyle w:val="ListParagraph"/>
-        <w:numPr>
-          <w:ilvl w:val="0"/>
-          <w:numId w:val="1"/>
-        </w:numPr>
-      </w:pPr>
-      <w:r>
-        <w:t>The ability to take/store pictures</w:t>
-      </w:r>
-      <w:r>
-        <w:t>.</w:t>
-      </w:r>
-    </w:p>
-    <w:p/>
-    <w:p/>
-    <w:p>
-      <w:pPr>
-        <w:pStyle w:val="Heading2"/>
-      </w:pPr>
-      <w:r>
-        <w:t>Required Features Risks</w:t>
-      </w:r>
-    </w:p>
-    <w:p>
-      <w:r>
-        <w:t>Plan for Mitigation:</w:t>
-      </w:r>
-    </w:p>
-    <w:p>
-      <w:pPr>
-        <w:pStyle w:val="ListParagraph"/>
-        <w:numPr>
-          <w:ilvl w:val="0"/>
-          <w:numId w:val="2"/>
-        </w:numPr>
-      </w:pPr>
-      <w:r>
-        <w:t>History tracking and saving</w:t>
-      </w:r>
-      <w:r>
-        <w:t>.</w:t>
-      </w:r>
-    </w:p>
-    <w:p>
-      <w:pPr>
-        <w:pStyle w:val="ListParagraph"/>
-        <w:numPr>
-          <w:ilvl w:val="1"/>
-          <w:numId w:val="2"/>
-        </w:numPr>
-      </w:pPr>
-      <w:r>
-        <w:t>Owner: Alice</w:t>
-      </w:r>
-    </w:p>
-    <w:p>
-      <w:pPr>
-        <w:pStyle w:val="ListParagraph"/>
-        <w:numPr>
-          <w:ilvl w:val="1"/>
-          <w:numId w:val="2"/>
-        </w:numPr>
-      </w:pPr>
-      <w:r>
-        <w:t xml:space="preserve">Plan/Goals: Research how-to and example code. Writ a working solution from research and present to the team.  </w:t>
-      </w:r>
-    </w:p>
-    <w:p>
-      <w:pPr>
-        <w:pStyle w:val="ListParagraph"/>
-        <w:numPr>
-          <w:ilvl w:val="2"/>
-          <w:numId w:val="2"/>
-        </w:numPr>
-      </w:pPr>
-      <w:r>
-        <w:t>Dates: Week 7 preliminary update</w:t>
-      </w:r>
-    </w:p>
-    <w:p>
-      <w:pPr>
-        <w:pStyle w:val="ListParagraph"/>
-        <w:numPr>
-          <w:ilvl w:val="2"/>
-          <w:numId w:val="2"/>
-        </w:numPr>
-      </w:pPr>
-      <w:r>
-        <w:t>Update with problems/need help Week 6</w:t>
+      <w:r>
+        <w:t xml:space="preserve"> should have a working prototype with fake data by next week.</w:t>
       </w:r>
     </w:p>
     <w:p/>
@@ -334,6 +376,95 @@
 <file path=word/numbering.xml><?xml version="1.0" encoding="utf-8"?>
 <w:numbering xmlns:wpc="http://schemas.microsoft.com/office/word/2010/wordprocessingCanvas" xmlns:cx="http://schemas.microsoft.com/office/drawing/2014/chartex" xmlns:cx1="http://schemas.microsoft.com/office/drawing/2015/9/8/chartex" xmlns:cx2="http://schemas.microsoft.com/office/drawing/2015/10/21/chartex" xmlns:cx3="http://schemas.microsoft.com/office/drawing/2016/5/9/chartex" xmlns:cx4="http://schemas.microsoft.com/office/drawing/2016/5/10/chartex" xmlns:cx5="http://schemas.microsoft.com/office/drawing/2016/5/11/chartex" xmlns:cx6="http://schemas.microsoft.com/office/drawing/2016/5/12/chartex" xmlns:cx7="http://schemas.microsoft.com/office/drawing/2016/5/13/chartex" xmlns:cx8="http://schemas.microsoft.com/office/drawing/2016/5/14/chartex" xmlns:mc="http://schemas.openxmlformats.org/markup-compatibility/2006" xmlns:aink="http://schemas.microsoft.com/office/drawing/2016/ink" xmlns:am3d="http://schemas.microsoft.com/office/drawing/2017/model3d" xmlns:o="urn:schemas-microsoft-com:office:office" xmlns:r="http://schemas.openxmlformats.org/officeDocument/2006/relationships" xmlns:m="http://schemas.openxmlformats.org/officeDocument/2006/math" xmlns:v="urn:schemas-microsoft-com:vml" xmlns:wp14="http://schemas.microsoft.com/office/word/2010/wordprocessingDrawing" xmlns:wp="http://schemas.openxmlformats.org/drawingml/2006/wordprocessingDrawing" xmlns:w10="urn:schemas-microsoft-com:office:word" xmlns:w="http://schemas.openxmlformats.org/wordprocessingml/2006/main" xmlns:w14="http://schemas.microsoft.com/office/word/2010/wordml" xmlns:w15="http://schemas.microsoft.com/office/word/2012/wordml" xmlns:w16cid="http://schemas.microsoft.com/office/word/2016/wordml/cid" xmlns:w16se="http://schemas.microsoft.com/office/word/2015/wordml/symex" xmlns:wpg="http://schemas.microsoft.com/office/word/2010/wordprocessingGroup" xmlns:wpi="http://schemas.microsoft.com/office/word/2010/wordprocessingInk" xmlns:wne="http://schemas.microsoft.com/office/word/2006/wordml" xmlns:wps="http://schemas.microsoft.com/office/word/2010/wordprocessingShape" mc:Ignorable="w14 w15 w16se w16cid wp14">
   <w:abstractNum w:abstractNumId="0" w15:restartNumberingAfterBreak="0">
+    <w:nsid w:val="19D3764F"/>
+    <w:multiLevelType w:val="hybridMultilevel"/>
+    <w:tmpl w:val="1CB0ECA0"/>
+    <w:lvl w:ilvl="0" w:tplc="0409000F">
+      <w:start w:val="1"/>
+      <w:numFmt w:val="decimal"/>
+      <w:lvlText w:val="%1."/>
+      <w:lvlJc w:val="left"/>
+      <w:pPr>
+        <w:ind w:left="720" w:hanging="360"/>
+      </w:pPr>
+      <w:rPr>
+        <w:rFonts w:hint="default"/>
+      </w:rPr>
+    </w:lvl>
+    <w:lvl w:ilvl="1" w:tplc="04090019">
+      <w:start w:val="1"/>
+      <w:numFmt w:val="lowerLetter"/>
+      <w:lvlText w:val="%2."/>
+      <w:lvlJc w:val="left"/>
+      <w:pPr>
+        <w:ind w:left="1440" w:hanging="360"/>
+      </w:pPr>
+    </w:lvl>
+    <w:lvl w:ilvl="2" w:tplc="0409001B">
+      <w:start w:val="1"/>
+      <w:numFmt w:val="lowerRoman"/>
+      <w:lvlText w:val="%3."/>
+      <w:lvlJc w:val="right"/>
+      <w:pPr>
+        <w:ind w:left="2160" w:hanging="180"/>
+      </w:pPr>
+    </w:lvl>
+    <w:lvl w:ilvl="3" w:tplc="0409000F" w:tentative="1">
+      <w:start w:val="1"/>
+      <w:numFmt w:val="decimal"/>
+      <w:lvlText w:val="%4."/>
+      <w:lvlJc w:val="left"/>
+      <w:pPr>
+        <w:ind w:left="2880" w:hanging="360"/>
+      </w:pPr>
+    </w:lvl>
+    <w:lvl w:ilvl="4" w:tplc="04090019" w:tentative="1">
+      <w:start w:val="1"/>
+      <w:numFmt w:val="lowerLetter"/>
+      <w:lvlText w:val="%5."/>
+      <w:lvlJc w:val="left"/>
+      <w:pPr>
+        <w:ind w:left="3600" w:hanging="360"/>
+      </w:pPr>
+    </w:lvl>
+    <w:lvl w:ilvl="5" w:tplc="0409001B" w:tentative="1">
+      <w:start w:val="1"/>
+      <w:numFmt w:val="lowerRoman"/>
+      <w:lvlText w:val="%6."/>
+      <w:lvlJc w:val="right"/>
+      <w:pPr>
+        <w:ind w:left="4320" w:hanging="180"/>
+      </w:pPr>
+    </w:lvl>
+    <w:lvl w:ilvl="6" w:tplc="0409000F" w:tentative="1">
+      <w:start w:val="1"/>
+      <w:numFmt w:val="decimal"/>
+      <w:lvlText w:val="%7."/>
+      <w:lvlJc w:val="left"/>
+      <w:pPr>
+        <w:ind w:left="5040" w:hanging="360"/>
+      </w:pPr>
+    </w:lvl>
+    <w:lvl w:ilvl="7" w:tplc="04090019" w:tentative="1">
+      <w:start w:val="1"/>
+      <w:numFmt w:val="lowerLetter"/>
+      <w:lvlText w:val="%8."/>
+      <w:lvlJc w:val="left"/>
+      <w:pPr>
+        <w:ind w:left="5760" w:hanging="360"/>
+      </w:pPr>
+    </w:lvl>
+    <w:lvl w:ilvl="8" w:tplc="0409001B" w:tentative="1">
+      <w:start w:val="1"/>
+      <w:numFmt w:val="lowerRoman"/>
+      <w:lvlText w:val="%9."/>
+      <w:lvlJc w:val="right"/>
+      <w:pPr>
+        <w:ind w:left="6480" w:hanging="180"/>
+      </w:pPr>
+    </w:lvl>
+  </w:abstractNum>
+  <w:abstractNum w:abstractNumId="1" w15:restartNumberingAfterBreak="0">
     <w:nsid w:val="355B2600"/>
     <w:multiLevelType w:val="hybridMultilevel"/>
     <w:tmpl w:val="34004C0E"/>
@@ -422,7 +553,7 @@
       </w:pPr>
     </w:lvl>
   </w:abstractNum>
-  <w:abstractNum w:abstractNumId="1" w15:restartNumberingAfterBreak="0">
+  <w:abstractNum w:abstractNumId="2" w15:restartNumberingAfterBreak="0">
     <w:nsid w:val="39954242"/>
     <w:multiLevelType w:val="hybridMultilevel"/>
     <w:tmpl w:val="2D903F0C"/>
@@ -511,11 +642,11 @@
       </w:pPr>
     </w:lvl>
   </w:abstractNum>
-  <w:abstractNum w:abstractNumId="2" w15:restartNumberingAfterBreak="0">
+  <w:abstractNum w:abstractNumId="3" w15:restartNumberingAfterBreak="0">
     <w:nsid w:val="66AD3947"/>
     <w:multiLevelType w:val="hybridMultilevel"/>
-    <w:tmpl w:val="94D07BA0"/>
-    <w:lvl w:ilvl="0" w:tplc="75C0B48A">
+    <w:tmpl w:val="B6FEE4AA"/>
+    <w:lvl w:ilvl="0" w:tplc="F6468BE2">
       <w:start w:val="1"/>
       <w:numFmt w:val="decimal"/>
       <w:lvlText w:val="%1."/>
@@ -524,7 +655,7 @@
         <w:ind w:left="1080" w:hanging="720"/>
       </w:pPr>
       <w:rPr>
-        <w:rFonts w:hint="default"/>
+        <w:rFonts w:asciiTheme="minorHAnsi" w:eastAsiaTheme="minorHAnsi" w:hAnsiTheme="minorHAnsi" w:cstheme="minorBidi"/>
       </w:rPr>
     </w:lvl>
     <w:lvl w:ilvl="1" w:tplc="04090019">
@@ -600,7 +731,7 @@
       </w:pPr>
     </w:lvl>
   </w:abstractNum>
-  <w:abstractNum w:abstractNumId="3" w15:restartNumberingAfterBreak="0">
+  <w:abstractNum w:abstractNumId="4" w15:restartNumberingAfterBreak="0">
     <w:nsid w:val="7D2E244E"/>
     <w:multiLevelType w:val="hybridMultilevel"/>
     <w:tmpl w:val="2BB2D28C"/>
@@ -690,16 +821,19 @@
     </w:lvl>
   </w:abstractNum>
   <w:num w:numId="1">
+    <w:abstractNumId w:val="4"/>
+  </w:num>
+  <w:num w:numId="2">
     <w:abstractNumId w:val="3"/>
   </w:num>
-  <w:num w:numId="2">
+  <w:num w:numId="3">
+    <w:abstractNumId w:val="1"/>
+  </w:num>
+  <w:num w:numId="4">
     <w:abstractNumId w:val="2"/>
   </w:num>
-  <w:num w:numId="3">
+  <w:num w:numId="5">
     <w:abstractNumId w:val="0"/>
-  </w:num>
-  <w:num w:numId="4">
-    <w:abstractNumId w:val="1"/>
   </w:num>
 </w:numbering>
 </file>
@@ -823,6 +957,7 @@
     <w:lsdException w:name="HTML Sample" w:semiHidden="1" w:unhideWhenUsed="1"/>
     <w:lsdException w:name="HTML Typewriter" w:semiHidden="1" w:unhideWhenUsed="1"/>
     <w:lsdException w:name="HTML Variable" w:semiHidden="1" w:unhideWhenUsed="1"/>
+    <w:lsdException w:name="Normal Table" w:semiHidden="1" w:unhideWhenUsed="1"/>
     <w:lsdException w:name="annotation subject" w:semiHidden="1" w:unhideWhenUsed="1"/>
     <w:lsdException w:name="No List" w:semiHidden="1" w:unhideWhenUsed="1"/>
     <w:lsdException w:name="Outline List 1" w:semiHidden="1" w:unhideWhenUsed="1"/>
@@ -869,8 +1004,10 @@
     <w:lsdException w:name="Table Subtle 2" w:semiHidden="1" w:unhideWhenUsed="1"/>
     <w:lsdException w:name="Table Web 1" w:semiHidden="1" w:unhideWhenUsed="1"/>
     <w:lsdException w:name="Table Web 2" w:semiHidden="1" w:unhideWhenUsed="1"/>
+    <w:lsdException w:name="Table Web 3" w:semiHidden="1" w:unhideWhenUsed="1"/>
     <w:lsdException w:name="Balloon Text" w:semiHidden="1" w:unhideWhenUsed="1"/>
     <w:lsdException w:name="Table Grid" w:uiPriority="39"/>
+    <w:lsdException w:name="Table Theme" w:semiHidden="1" w:unhideWhenUsed="1"/>
     <w:lsdException w:name="Placeholder Text" w:semiHidden="1"/>
     <w:lsdException w:name="No Spacing" w:uiPriority="1" w:qFormat="1"/>
     <w:lsdException w:name="Light Shading" w:uiPriority="60"/>

</xml_diff>

<commit_message>
Added basic progress report for each
</commit_message>
<xml_diff>
--- a/team_documents/Progress Report.docx
+++ b/team_documents/Progress Report.docx
@@ -216,151 +216,243 @@
         <w:t xml:space="preserve"> </w:t>
       </w:r>
       <w:r>
-        <w:t>I</w:t>
-      </w:r>
+        <w:t>I should have a working prototype with fake data by next week.</w:t>
+      </w:r>
+    </w:p>
+    <w:p/>
+    <w:p>
+      <w:r>
+        <w:t>Plan for Mitigation:</w:t>
+      </w:r>
+    </w:p>
+    <w:p>
+      <w:pPr>
+        <w:pStyle w:val="ListParagraph"/>
+        <w:numPr>
+          <w:ilvl w:val="0"/>
+          <w:numId w:val="3"/>
+        </w:numPr>
+      </w:pPr>
+      <w:r>
+        <w:t>Refill notification requires time counting.</w:t>
+      </w:r>
+    </w:p>
+    <w:p>
+      <w:pPr>
+        <w:pStyle w:val="ListParagraph"/>
+        <w:numPr>
+          <w:ilvl w:val="1"/>
+          <w:numId w:val="3"/>
+        </w:numPr>
+      </w:pPr>
+      <w:r>
+        <w:t>Owner: Eric</w:t>
+      </w:r>
+    </w:p>
+    <w:p>
+      <w:pPr>
+        <w:pStyle w:val="ListParagraph"/>
+        <w:numPr>
+          <w:ilvl w:val="1"/>
+          <w:numId w:val="3"/>
+        </w:numPr>
+      </w:pPr>
+      <w:r>
+        <w:t xml:space="preserve">Plan/Goals: Research how-to and example code. Writ a working solution from research and present to the team.  </w:t>
+      </w:r>
+    </w:p>
+    <w:p>
+      <w:pPr>
+        <w:pStyle w:val="ListParagraph"/>
+        <w:numPr>
+          <w:ilvl w:val="2"/>
+          <w:numId w:val="3"/>
+        </w:numPr>
+      </w:pPr>
+      <w:r>
+        <w:t>Dates: Week 7 preliminary update</w:t>
+      </w:r>
+    </w:p>
+    <w:p>
+      <w:pPr>
+        <w:pStyle w:val="ListParagraph"/>
+        <w:numPr>
+          <w:ilvl w:val="2"/>
+          <w:numId w:val="3"/>
+        </w:numPr>
+      </w:pPr>
+      <w:r>
+        <w:t>Update with problems/need help Week 6</w:t>
+      </w:r>
+    </w:p>
+    <w:p>
+      <w:pPr>
+        <w:ind w:left="360"/>
+      </w:pPr>
+      <w:r>
+        <w:t xml:space="preserve">Progress Update - </w:t>
+      </w:r>
+      <w:r>
+        <w:t>6</w:t>
+      </w:r>
+      <w:r>
+        <w:t>/1/19:</w:t>
+      </w:r>
+    </w:p>
+    <w:p>
+      <w:pPr>
+        <w:pStyle w:val="ListParagraph"/>
+      </w:pPr>
+      <w:r>
+        <w:t>Starting research. Will have report by Wednesday next week.</w:t>
+      </w:r>
+    </w:p>
+    <w:p>
+      <w:pPr>
+        <w:pStyle w:val="ListParagraph"/>
+        <w:ind w:left="2160"/>
+      </w:pPr>
+    </w:p>
+    <w:p>
+      <w:pPr>
+        <w:pStyle w:val="ListParagraph"/>
+        <w:ind w:left="2160"/>
+      </w:pPr>
+    </w:p>
+    <w:p>
+      <w:pPr>
+        <w:pStyle w:val="ListParagraph"/>
+        <w:ind w:left="2160"/>
+      </w:pPr>
+    </w:p>
+    <w:p>
+      <w:pPr>
+        <w:pStyle w:val="ListParagraph"/>
+        <w:ind w:left="2160"/>
+      </w:pPr>
+    </w:p>
+    <w:p>
+      <w:pPr>
+        <w:pStyle w:val="ListParagraph"/>
+        <w:ind w:left="2160"/>
+      </w:pPr>
+    </w:p>
+    <w:p>
+      <w:pPr>
+        <w:pStyle w:val="ListParagraph"/>
+        <w:ind w:left="2160"/>
+      </w:pPr>
+    </w:p>
+    <w:p>
+      <w:pPr>
+        <w:pStyle w:val="ListParagraph"/>
+        <w:ind w:left="2160"/>
+      </w:pPr>
+    </w:p>
+    <w:p/>
+    <w:p>
+      <w:r>
+        <w:lastRenderedPageBreak/>
+        <w:t>Plan for Mitigation:</w:t>
+      </w:r>
+    </w:p>
+    <w:p>
+      <w:pPr>
+        <w:pStyle w:val="ListParagraph"/>
+        <w:numPr>
+          <w:ilvl w:val="0"/>
+          <w:numId w:val="4"/>
+        </w:numPr>
+      </w:pPr>
+      <w:r>
+        <w:t xml:space="preserve">User Authentication and Data encryption, </w:t>
+      </w:r>
+      <w:r>
+        <w:t>Locking/password access</w:t>
+      </w:r>
+      <w:r>
+        <w:t>.</w:t>
+      </w:r>
+    </w:p>
+    <w:p>
+      <w:pPr>
+        <w:pStyle w:val="ListParagraph"/>
+        <w:numPr>
+          <w:ilvl w:val="1"/>
+          <w:numId w:val="4"/>
+        </w:numPr>
+      </w:pPr>
+      <w:r>
+        <w:t>Owner: Rich</w:t>
+      </w:r>
+    </w:p>
+    <w:p>
+      <w:pPr>
+        <w:pStyle w:val="ListParagraph"/>
+        <w:numPr>
+          <w:ilvl w:val="1"/>
+          <w:numId w:val="4"/>
+        </w:numPr>
+      </w:pPr>
+      <w:r>
+        <w:t xml:space="preserve">Plan/Goals: Research how to and example code. Writ a working solution from research and present to the team.  </w:t>
+      </w:r>
+    </w:p>
+    <w:p>
+      <w:pPr>
+        <w:pStyle w:val="ListParagraph"/>
+        <w:numPr>
+          <w:ilvl w:val="2"/>
+          <w:numId w:val="4"/>
+        </w:numPr>
+      </w:pPr>
+      <w:r>
+        <w:t>Dates: Week 7 preliminary update</w:t>
+      </w:r>
+    </w:p>
+    <w:p>
+      <w:pPr>
+        <w:pStyle w:val="ListParagraph"/>
+        <w:numPr>
+          <w:ilvl w:val="2"/>
+          <w:numId w:val="4"/>
+        </w:numPr>
+      </w:pPr>
+      <w:r>
+        <w:t>Update with problems/need help Week 6</w:t>
+      </w:r>
+    </w:p>
+    <w:p>
+      <w:r>
+        <w:t xml:space="preserve">Progress Update - </w:t>
+      </w:r>
+      <w:r>
+        <w:t>6</w:t>
+      </w:r>
+      <w:r>
+        <w:t>/</w:t>
+      </w:r>
+      <w:r>
+        <w:t>1</w:t>
+      </w:r>
+      <w:r>
+        <w:t>/19:</w:t>
+      </w:r>
+    </w:p>
+    <w:p>
+      <w:pPr>
+        <w:pStyle w:val="ListParagraph"/>
+      </w:pPr>
       <w:bookmarkStart w:id="0" w:name="_GoBack"/>
       <w:bookmarkEnd w:id="0"/>
       <w:r>
-        <w:t xml:space="preserve"> should have a working prototype with fake data by next week.</w:t>
-      </w:r>
-    </w:p>
-    <w:p/>
-    <w:p>
-      <w:r>
-        <w:t>Plan for Mitigation:</w:t>
-      </w:r>
-    </w:p>
-    <w:p>
-      <w:pPr>
-        <w:pStyle w:val="ListParagraph"/>
-        <w:numPr>
-          <w:ilvl w:val="0"/>
-          <w:numId w:val="3"/>
-        </w:numPr>
-      </w:pPr>
-      <w:r>
-        <w:t>Refill notification requires time counting.</w:t>
-      </w:r>
-    </w:p>
-    <w:p>
-      <w:pPr>
-        <w:pStyle w:val="ListParagraph"/>
-        <w:numPr>
-          <w:ilvl w:val="1"/>
-          <w:numId w:val="3"/>
-        </w:numPr>
-      </w:pPr>
-      <w:r>
-        <w:t>Owner: Eric</w:t>
-      </w:r>
-    </w:p>
-    <w:p>
-      <w:pPr>
-        <w:pStyle w:val="ListParagraph"/>
-        <w:numPr>
-          <w:ilvl w:val="1"/>
-          <w:numId w:val="3"/>
-        </w:numPr>
-      </w:pPr>
-      <w:r>
-        <w:t xml:space="preserve">Plan/Goals: Research how-to and example code. Writ a working solution from research and present to the team.  </w:t>
-      </w:r>
-    </w:p>
-    <w:p>
-      <w:pPr>
-        <w:pStyle w:val="ListParagraph"/>
-        <w:numPr>
-          <w:ilvl w:val="2"/>
-          <w:numId w:val="3"/>
-        </w:numPr>
-      </w:pPr>
-      <w:r>
-        <w:t>Dates: Week 7 preliminary update</w:t>
-      </w:r>
-    </w:p>
-    <w:p>
-      <w:pPr>
-        <w:pStyle w:val="ListParagraph"/>
-        <w:numPr>
-          <w:ilvl w:val="2"/>
-          <w:numId w:val="3"/>
-        </w:numPr>
-      </w:pPr>
-      <w:r>
-        <w:t>Update with problems/need help Week 6</w:t>
-      </w:r>
-    </w:p>
-    <w:p/>
-    <w:p>
-      <w:r>
-        <w:t>Plan for Mitigation:</w:t>
-      </w:r>
-    </w:p>
-    <w:p>
-      <w:pPr>
-        <w:pStyle w:val="ListParagraph"/>
-        <w:numPr>
-          <w:ilvl w:val="0"/>
-          <w:numId w:val="4"/>
-        </w:numPr>
-      </w:pPr>
-      <w:r>
-        <w:t xml:space="preserve">User Authentication and Data encryption, </w:t>
-      </w:r>
-      <w:r>
-        <w:t>Locking/password access</w:t>
-      </w:r>
-      <w:r>
-        <w:t>.</w:t>
-      </w:r>
-    </w:p>
-    <w:p>
-      <w:pPr>
-        <w:pStyle w:val="ListParagraph"/>
-        <w:numPr>
-          <w:ilvl w:val="1"/>
-          <w:numId w:val="4"/>
-        </w:numPr>
-      </w:pPr>
-      <w:r>
-        <w:t>Owner: Rich</w:t>
-      </w:r>
-    </w:p>
-    <w:p>
-      <w:pPr>
-        <w:pStyle w:val="ListParagraph"/>
-        <w:numPr>
-          <w:ilvl w:val="1"/>
-          <w:numId w:val="4"/>
-        </w:numPr>
-      </w:pPr>
-      <w:r>
-        <w:t xml:space="preserve">Plan/Goals: Research how to and example code. Writ a working solution from research and present to the team.  </w:t>
-      </w:r>
-    </w:p>
-    <w:p>
-      <w:pPr>
-        <w:pStyle w:val="ListParagraph"/>
-        <w:numPr>
-          <w:ilvl w:val="2"/>
-          <w:numId w:val="4"/>
-        </w:numPr>
-      </w:pPr>
-      <w:r>
-        <w:t>Dates: Week 7 preliminary update</w:t>
-      </w:r>
-    </w:p>
-    <w:p>
-      <w:pPr>
-        <w:pStyle w:val="ListParagraph"/>
-        <w:numPr>
-          <w:ilvl w:val="2"/>
-          <w:numId w:val="4"/>
-        </w:numPr>
-      </w:pPr>
-      <w:r>
-        <w:t>Update with problems/need help Week 6</w:t>
-      </w:r>
+        <w:t>Starting research. Will have report by Wednesday next week.</w:t>
+      </w:r>
+    </w:p>
+    <w:p>
+      <w:pPr>
+        <w:ind w:left="360"/>
+      </w:pPr>
     </w:p>
     <w:p/>
     <w:sectPr>

</xml_diff>

<commit_message>
Adding some updates for this week.
</commit_message>
<xml_diff>
--- a/team_documents/Progress Report.docx
+++ b/team_documents/Progress Report.docx
@@ -433,7 +433,7 @@
         <w:t>/</w:t>
       </w:r>
       <w:r>
-        <w:t>1</w:t>
+        <w:t>8</w:t>
       </w:r>
       <w:r>
         <w:t>/19:</w:t>
@@ -444,20 +444,20 @@
         <w:pStyle w:val="ListParagraph"/>
       </w:pPr>
       <w:r>
-        <w:t>Starting research. Will have report by Wednesday next week.</w:t>
-      </w:r>
-    </w:p>
-    <w:p>
-      <w:pPr>
-        <w:pStyle w:val="ListParagraph"/>
-      </w:pPr>
-    </w:p>
-    <w:p>
-      <w:pPr>
-        <w:pStyle w:val="ListParagraph"/>
-      </w:pPr>
+        <w:t xml:space="preserve">Android has options to just user the user on the device for the account. This seems to be a good option to start with opposed to have a sign-up using email or other options. The security is in the same system. If the data is kept on device internal memory, it is secure. If we move it to cloud storage, it will have to updated and encrypted. For the basic operating, we will keep it on device.  Still researching on how to make it all work. </w:t>
+      </w:r>
       <w:bookmarkStart w:id="0" w:name="_GoBack"/>
       <w:bookmarkEnd w:id="0"/>
+    </w:p>
+    <w:p>
+      <w:pPr>
+        <w:pStyle w:val="ListParagraph"/>
+      </w:pPr>
+    </w:p>
+    <w:p>
+      <w:pPr>
+        <w:pStyle w:val="ListParagraph"/>
+      </w:pPr>
     </w:p>
     <w:p>
       <w:pPr>

</xml_diff>